<commit_message>
Added updated (parametric) tail assembly. Changed ailerons to be hinged instead of taped. Still need to fix tail control surface collisions.
</commit_message>
<xml_diff>
--- a/Mk1b/Readme.docx
+++ b/Mk1b/Readme.docx
@@ -1905,8 +1905,6 @@
             <w:fldChar w:fldCharType="end"/>
           </w:r>
         </w:p>
-        <w:bookmarkStart w:id="0" w:name="_GoBack" w:displacedByCustomXml="next"/>
-        <w:bookmarkEnd w:id="0" w:displacedByCustomXml="next"/>
       </w:sdtContent>
     </w:sdt>
     <w:p>
@@ -1940,7 +1938,7 @@
           <w:lang w:eastAsia="en-GB"/>
         </w:rPr>
       </w:pPr>
-      <w:bookmarkStart w:id="1" w:name="_Toc500438321"/>
+      <w:bookmarkStart w:id="0" w:name="_Toc500438321"/>
       <w:r>
         <w:rPr>
           <w:lang w:eastAsia="en-GB"/>
@@ -1948,243 +1946,231 @@
         <w:lastRenderedPageBreak/>
         <w:t>1. Introduction</w:t>
       </w:r>
+      <w:bookmarkEnd w:id="0"/>
+    </w:p>
+    <w:p>
+      <w:pPr>
+        <w:jc w:val="both"/>
+        <w:rPr>
+          <w:lang w:eastAsia="en-GB"/>
+        </w:rPr>
+      </w:pPr>
+      <w:r>
+        <w:rPr>
+          <w:lang w:eastAsia="en-GB"/>
+        </w:rPr>
+        <w:t>The Remotely Deployed and Recovered UAV (RDUAV) Aircraft Generation Code (AGC) serves primarily to analyse different configurations of aircraft generated for the University of Southampton (</w:t>
+      </w:r>
+      <w:proofErr w:type="spellStart"/>
+      <w:r>
+        <w:rPr>
+          <w:lang w:eastAsia="en-GB"/>
+        </w:rPr>
+        <w:t>UoS</w:t>
+      </w:r>
+      <w:proofErr w:type="spellEnd"/>
+      <w:r>
+        <w:rPr>
+          <w:lang w:eastAsia="en-GB"/>
+        </w:rPr>
+        <w:t xml:space="preserve">) entry into the 2018 American Institute of Aeronautics and Astronautics (AIAA) ‘Design Build Fly’ (DBF) competition. It includes a complete mass model of our aircraft within a heavily parametric </w:t>
+      </w:r>
+      <w:proofErr w:type="spellStart"/>
+      <w:r>
+        <w:rPr>
+          <w:lang w:eastAsia="en-GB"/>
+        </w:rPr>
+        <w:t>Solidworks</w:t>
+      </w:r>
+      <w:proofErr w:type="spellEnd"/>
+      <w:r>
+        <w:rPr>
+          <w:lang w:eastAsia="en-GB"/>
+        </w:rPr>
+        <w:t xml:space="preserve"> assembly that allows for reading aircraft mass, centre of mass </w:t>
+      </w:r>
+      <w:r>
+        <w:rPr>
+          <w:lang w:eastAsia="en-GB"/>
+        </w:rPr>
+        <w:t>(</w:t>
+      </w:r>
+      <w:proofErr w:type="spellStart"/>
+      <w:r>
+        <w:rPr>
+          <w:lang w:eastAsia="en-GB"/>
+        </w:rPr>
+        <w:t>CoM</w:t>
+      </w:r>
+      <w:proofErr w:type="spellEnd"/>
+      <w:r>
+        <w:rPr>
+          <w:lang w:eastAsia="en-GB"/>
+        </w:rPr>
+        <w:t xml:space="preserve">) </w:t>
+      </w:r>
+      <w:r>
+        <w:rPr>
+          <w:lang w:eastAsia="en-GB"/>
+        </w:rPr>
+        <w:t>and moments of inertia. The dimensions of this model are informed by user input for driving dimensions</w:t>
+      </w:r>
+      <w:r>
+        <w:rPr>
+          <w:lang w:eastAsia="en-GB"/>
+        </w:rPr>
+        <w:t xml:space="preserve"> and by statistical, structural and</w:t>
+      </w:r>
+      <w:r>
+        <w:rPr>
+          <w:lang w:eastAsia="en-GB"/>
+        </w:rPr>
+        <w:t xml:space="preserve"> aerodynamic sizing in the </w:t>
+      </w:r>
+      <w:proofErr w:type="spellStart"/>
+      <w:r>
+        <w:rPr>
+          <w:lang w:eastAsia="en-GB"/>
+        </w:rPr>
+        <w:t>Matlab</w:t>
+      </w:r>
+      <w:proofErr w:type="spellEnd"/>
+      <w:r>
+        <w:rPr>
+          <w:lang w:eastAsia="en-GB"/>
+        </w:rPr>
+        <w:t xml:space="preserve"> code.</w:t>
+      </w:r>
+    </w:p>
+    <w:p>
+      <w:pPr>
+        <w:jc w:val="both"/>
+        <w:rPr>
+          <w:lang w:eastAsia="en-GB"/>
+        </w:rPr>
+      </w:pPr>
+      <w:r>
+        <w:rPr>
+          <w:lang w:eastAsia="en-GB"/>
+        </w:rPr>
+        <w:t>The ultimate goal of the code is to generate the best aircraft designs for scoring highly in the competition, taking into consideration the impact of this on structural design, aerodynamic performance and feasibility of manufacture.</w:t>
+      </w:r>
+    </w:p>
+    <w:p>
+      <w:pPr>
+        <w:jc w:val="both"/>
+        <w:rPr>
+          <w:lang w:eastAsia="en-GB"/>
+        </w:rPr>
+      </w:pPr>
+      <w:r>
+        <w:rPr>
+          <w:lang w:eastAsia="en-GB"/>
+        </w:rPr>
+        <w:t xml:space="preserve">Our competition entry is made jointly with </w:t>
+      </w:r>
+      <w:r>
+        <w:rPr>
+          <w:lang w:eastAsia="en-GB"/>
+        </w:rPr>
+        <w:t xml:space="preserve">the </w:t>
+      </w:r>
+      <w:r>
+        <w:rPr>
+          <w:lang w:eastAsia="en-GB"/>
+        </w:rPr>
+        <w:t>Arizona State University (ASU)</w:t>
+      </w:r>
+      <w:r>
+        <w:rPr>
+          <w:lang w:eastAsia="en-GB"/>
+        </w:rPr>
+        <w:t xml:space="preserve"> Air Devils team under</w:t>
+      </w:r>
+      <w:r>
+        <w:rPr>
+          <w:lang w:eastAsia="en-GB"/>
+        </w:rPr>
+        <w:t xml:space="preserve"> the Air Devils International (A</w:t>
+      </w:r>
+      <w:r>
+        <w:rPr>
+          <w:lang w:eastAsia="en-GB"/>
+        </w:rPr>
+        <w:t>D</w:t>
+      </w:r>
+      <w:r>
+        <w:rPr>
+          <w:lang w:eastAsia="en-GB"/>
+        </w:rPr>
+        <w:t>I</w:t>
+      </w:r>
+      <w:r>
+        <w:rPr>
+          <w:lang w:eastAsia="en-GB"/>
+        </w:rPr>
+        <w:t>) name, and significant</w:t>
+      </w:r>
+      <w:r>
+        <w:rPr>
+          <w:lang w:eastAsia="en-GB"/>
+        </w:rPr>
+        <w:t xml:space="preserve"> aspects of this code have been informed by their analysis, physical testing and data. </w:t>
+      </w:r>
+      <w:r>
+        <w:rPr>
+          <w:lang w:eastAsia="en-GB"/>
+        </w:rPr>
+        <w:t>We</w:t>
+      </w:r>
+      <w:r>
+        <w:rPr>
+          <w:lang w:eastAsia="en-GB"/>
+        </w:rPr>
+        <w:t xml:space="preserve"> have used</w:t>
+      </w:r>
+      <w:r>
+        <w:rPr>
+          <w:lang w:eastAsia="en-GB"/>
+        </w:rPr>
+        <w:t xml:space="preserve"> data from ASU’s</w:t>
+      </w:r>
+      <w:r>
+        <w:rPr>
+          <w:lang w:eastAsia="en-GB"/>
+        </w:rPr>
+        <w:t xml:space="preserve"> initial trade study </w:t>
+      </w:r>
+      <w:r>
+        <w:rPr>
+          <w:lang w:eastAsia="en-GB"/>
+        </w:rPr>
+        <w:t>for a previous competition entry data to verify results generated by this code. Their physical propulsion test data and flight testing have also served to heavily influence design choices.</w:t>
+      </w:r>
+    </w:p>
+    <w:p>
+      <w:pPr>
+        <w:jc w:val="both"/>
+        <w:rPr>
+          <w:lang w:eastAsia="en-GB"/>
+        </w:rPr>
+      </w:pPr>
+      <w:r>
+        <w:rPr>
+          <w:lang w:eastAsia="en-GB"/>
+        </w:rPr>
+        <w:t>If you are developing the code, please refer to Appendix A for best practice before making any commits.</w:t>
+      </w:r>
+    </w:p>
+    <w:p>
+      <w:pPr>
+        <w:jc w:val="both"/>
+        <w:rPr>
+          <w:lang w:eastAsia="en-GB"/>
+        </w:rPr>
+      </w:pPr>
+      <w:bookmarkStart w:id="1" w:name="_GoBack"/>
       <w:bookmarkEnd w:id="1"/>
-    </w:p>
-    <w:p>
-      <w:pPr>
-        <w:jc w:val="both"/>
-        <w:rPr>
-          <w:lang w:eastAsia="en-GB"/>
-        </w:rPr>
-      </w:pPr>
-      <w:r>
-        <w:rPr>
-          <w:lang w:eastAsia="en-GB"/>
-        </w:rPr>
-        <w:t>The Remotely Deployed and Recovered UAV (RDUAV) Aircraft Generation Code (AGC) serves primarily to analyse different configurations of aircraft generated for the University of Southampton (</w:t>
-      </w:r>
-      <w:proofErr w:type="spellStart"/>
-      <w:r>
-        <w:rPr>
-          <w:lang w:eastAsia="en-GB"/>
-        </w:rPr>
-        <w:t>UoS</w:t>
-      </w:r>
-      <w:proofErr w:type="spellEnd"/>
-      <w:r>
-        <w:rPr>
-          <w:lang w:eastAsia="en-GB"/>
-        </w:rPr>
-        <w:t xml:space="preserve">) entry into the 2018 American Institute of Aeronautics and Astronautics (AIAA) ‘Design Build Fly’ (DBF) competition. It includes a complete mass model of our aircraft within a heavily parametric </w:t>
-      </w:r>
-      <w:proofErr w:type="spellStart"/>
-      <w:r>
-        <w:rPr>
-          <w:lang w:eastAsia="en-GB"/>
-        </w:rPr>
-        <w:t>Solidworks</w:t>
-      </w:r>
-      <w:proofErr w:type="spellEnd"/>
-      <w:r>
-        <w:rPr>
-          <w:lang w:eastAsia="en-GB"/>
-        </w:rPr>
-        <w:t xml:space="preserve"> assembly that allows for reading aircraft mass, centre of mass </w:t>
-      </w:r>
-      <w:r>
-        <w:rPr>
-          <w:lang w:eastAsia="en-GB"/>
-        </w:rPr>
-        <w:t>(</w:t>
-      </w:r>
-      <w:proofErr w:type="spellStart"/>
-      <w:r>
-        <w:rPr>
-          <w:lang w:eastAsia="en-GB"/>
-        </w:rPr>
-        <w:t>CoM</w:t>
-      </w:r>
-      <w:proofErr w:type="spellEnd"/>
-      <w:r>
-        <w:rPr>
-          <w:lang w:eastAsia="en-GB"/>
-        </w:rPr>
-        <w:t xml:space="preserve">) </w:t>
-      </w:r>
-      <w:r>
-        <w:rPr>
-          <w:lang w:eastAsia="en-GB"/>
-        </w:rPr>
-        <w:t>and moments of inertia. The dimensions of this model are informed by user input for driving dimensions</w:t>
-      </w:r>
-      <w:r>
-        <w:rPr>
-          <w:lang w:eastAsia="en-GB"/>
-        </w:rPr>
-        <w:t xml:space="preserve"> and by statistical, structural and</w:t>
-      </w:r>
-      <w:r>
-        <w:rPr>
-          <w:lang w:eastAsia="en-GB"/>
-        </w:rPr>
-        <w:t xml:space="preserve"> aerodynamic sizing in the </w:t>
-      </w:r>
-      <w:proofErr w:type="spellStart"/>
-      <w:r>
-        <w:rPr>
-          <w:lang w:eastAsia="en-GB"/>
-        </w:rPr>
-        <w:t>Matlab</w:t>
-      </w:r>
-      <w:proofErr w:type="spellEnd"/>
-      <w:r>
-        <w:rPr>
-          <w:lang w:eastAsia="en-GB"/>
-        </w:rPr>
-        <w:t xml:space="preserve"> code.</w:t>
-      </w:r>
-    </w:p>
-    <w:p>
-      <w:pPr>
-        <w:jc w:val="both"/>
-        <w:rPr>
-          <w:lang w:eastAsia="en-GB"/>
-        </w:rPr>
-      </w:pPr>
-      <w:r>
-        <w:rPr>
-          <w:lang w:eastAsia="en-GB"/>
-        </w:rPr>
-        <w:t>The ultimate goal of the code is to generate the best aircraft designs for scoring highly in the competition, taking into consideration the impact of this on structural design, aerodynamic performance and feasibility of manufacture.</w:t>
-      </w:r>
-    </w:p>
-    <w:p>
-      <w:pPr>
-        <w:jc w:val="both"/>
-        <w:rPr>
-          <w:lang w:eastAsia="en-GB"/>
-        </w:rPr>
-      </w:pPr>
-      <w:r>
-        <w:rPr>
-          <w:lang w:eastAsia="en-GB"/>
-        </w:rPr>
-        <w:t xml:space="preserve">Our competition entry is made jointly with </w:t>
-      </w:r>
-      <w:r>
-        <w:rPr>
-          <w:lang w:eastAsia="en-GB"/>
-        </w:rPr>
-        <w:t xml:space="preserve">the </w:t>
-      </w:r>
-      <w:r>
-        <w:rPr>
-          <w:lang w:eastAsia="en-GB"/>
-        </w:rPr>
-        <w:t>Arizona State University (ASU)</w:t>
-      </w:r>
-      <w:r>
-        <w:rPr>
-          <w:lang w:eastAsia="en-GB"/>
-        </w:rPr>
-        <w:t xml:space="preserve"> Air Devils team under</w:t>
-      </w:r>
-      <w:r>
-        <w:rPr>
-          <w:lang w:eastAsia="en-GB"/>
-        </w:rPr>
-        <w:t xml:space="preserve"> the Air Devils International (A</w:t>
-      </w:r>
-      <w:r>
-        <w:rPr>
-          <w:lang w:eastAsia="en-GB"/>
-        </w:rPr>
-        <w:t>D</w:t>
-      </w:r>
-      <w:r>
-        <w:rPr>
-          <w:lang w:eastAsia="en-GB"/>
-        </w:rPr>
-        <w:t>I</w:t>
-      </w:r>
-      <w:r>
-        <w:rPr>
-          <w:lang w:eastAsia="en-GB"/>
-        </w:rPr>
-        <w:t>) name, and significant</w:t>
-      </w:r>
-      <w:r>
-        <w:rPr>
-          <w:lang w:eastAsia="en-GB"/>
-        </w:rPr>
-        <w:t xml:space="preserve"> aspects of this code have been informed by their analysis, physical testing and data. </w:t>
-      </w:r>
-      <w:r>
-        <w:rPr>
-          <w:lang w:eastAsia="en-GB"/>
-        </w:rPr>
-        <w:t>We</w:t>
-      </w:r>
-      <w:r>
-        <w:rPr>
-          <w:lang w:eastAsia="en-GB"/>
-        </w:rPr>
-        <w:t xml:space="preserve"> have used</w:t>
-      </w:r>
-      <w:r>
-        <w:rPr>
-          <w:lang w:eastAsia="en-GB"/>
-        </w:rPr>
-        <w:t xml:space="preserve"> data from ASU’s</w:t>
-      </w:r>
-      <w:r>
-        <w:rPr>
-          <w:lang w:eastAsia="en-GB"/>
-        </w:rPr>
-        <w:t xml:space="preserve"> initial trade study </w:t>
-      </w:r>
-      <w:r>
-        <w:rPr>
-          <w:lang w:eastAsia="en-GB"/>
-        </w:rPr>
-        <w:t>for a previous competition entry data to verify results generated by this code. Their physical propulsion test data and flight testing have also served to heavily influence design choices.</w:t>
-      </w:r>
-    </w:p>
-    <w:p>
-      <w:pPr>
-        <w:jc w:val="both"/>
-        <w:rPr>
-          <w:lang w:eastAsia="en-GB"/>
-        </w:rPr>
-      </w:pPr>
-      <w:r>
-        <w:rPr>
-          <w:lang w:eastAsia="en-GB"/>
-        </w:rPr>
-        <w:t>If you are developing the code, please refer to Appendix A for best practice before making any commits.</w:t>
-      </w:r>
-    </w:p>
-    <w:p>
-      <w:pPr>
-        <w:jc w:val="both"/>
-        <w:rPr>
-          <w:lang w:eastAsia="en-GB"/>
-        </w:rPr>
-      </w:pPr>
-      <w:r>
-        <w:rPr>
-          <w:lang w:eastAsia="en-GB"/>
-        </w:rPr>
-        <w:t>We would like to thank our sponsors RS Components and Thales for their assistance with this project.</w:t>
-      </w:r>
-    </w:p>
-    <w:p>
-      <w:pPr>
-        <w:jc w:val="both"/>
-        <w:rPr>
-          <w:lang w:eastAsia="en-GB"/>
-        </w:rPr>
-      </w:pPr>
     </w:p>
     <w:p>
       <w:pPr>
@@ -2616,27 +2602,14 @@
       <w:r>
         <w:t xml:space="preserve">Figure </w:t>
       </w:r>
-      <w:r>
-        <w:fldChar w:fldCharType="begin"/>
-      </w:r>
-      <w:r>
-        <w:instrText xml:space="preserve"> SEQ Figure \* ARABIC </w:instrText>
-      </w:r>
-      <w:r>
-        <w:fldChar w:fldCharType="separate"/>
-      </w:r>
-      <w:r>
-        <w:rPr>
-          <w:noProof/>
-        </w:rPr>
-        <w:t>1</w:t>
-      </w:r>
-      <w:r>
-        <w:rPr>
-          <w:noProof/>
-        </w:rPr>
-        <w:fldChar w:fldCharType="end"/>
-      </w:r>
+      <w:fldSimple w:instr=" SEQ Figure \* ARABIC ">
+        <w:r>
+          <w:rPr>
+            <w:noProof/>
+          </w:rPr>
+          <w:t>1</w:t>
+        </w:r>
+      </w:fldSimple>
       <w:r>
         <w:t>. Operational Flowchart</w:t>
       </w:r>
@@ -3695,20 +3668,13 @@
         <w:rPr>
           <w:lang w:eastAsia="en-GB"/>
         </w:rPr>
-        <w:t xml:space="preserve">f you still have issues feel free to contact me at </w:t>
-      </w:r>
-      <w:r>
-        <w:rPr>
-          <w:i/>
-          <w:lang w:eastAsia="en-GB"/>
-        </w:rPr>
-        <w:t>zcr1g14@soton.ac.uk</w:t>
-      </w:r>
-      <w:r>
-        <w:rPr>
-          <w:lang w:eastAsia="en-GB"/>
-        </w:rPr>
-        <w:t>.</w:t>
+        <w:t xml:space="preserve">f you still have issues feel free </w:t>
+      </w:r>
+      <w:r>
+        <w:rPr>
+          <w:lang w:eastAsia="en-GB"/>
+        </w:rPr>
+        <w:t>to ask me.</w:t>
       </w:r>
     </w:p>
     <w:p>
@@ -8999,7 +8965,7 @@
 </file>
 
 <file path=customXml/itemProps2.xml><?xml version="1.0" encoding="utf-8"?>
-<ds:datastoreItem xmlns:ds="http://schemas.openxmlformats.org/officeDocument/2006/customXml" ds:itemID="{766333E5-0E98-4234-A20D-17A7DB06C10D}">
+<ds:datastoreItem xmlns:ds="http://schemas.openxmlformats.org/officeDocument/2006/customXml" ds:itemID="{8347F2DA-37B2-4F7E-AEC0-6B798F9ED71F}">
   <ds:schemaRefs>
     <ds:schemaRef ds:uri="http://schemas.openxmlformats.org/officeDocument/2006/bibliography"/>
   </ds:schemaRefs>

</xml_diff>

<commit_message>
New wing geometry, changed control surfaces to foam
</commit_message>
<xml_diff>
--- a/Mk1b/Readme.docx
+++ b/Mk1b/Readme.docx
@@ -1959,55 +1959,13 @@
         <w:rPr>
           <w:lang w:eastAsia="en-GB"/>
         </w:rPr>
-        <w:t>The Remotely Deployed and Recovered UAV (RDUAV) Aircraft Generation Code (AGC) serves primarily to analyse different configurations of aircraft generated for the University of Southampton (</w:t>
-      </w:r>
-      <w:proofErr w:type="spellStart"/>
-      <w:r>
-        <w:rPr>
-          <w:lang w:eastAsia="en-GB"/>
-        </w:rPr>
-        <w:t>UoS</w:t>
-      </w:r>
-      <w:proofErr w:type="spellEnd"/>
-      <w:r>
-        <w:rPr>
-          <w:lang w:eastAsia="en-GB"/>
-        </w:rPr>
-        <w:t xml:space="preserve">) entry into the 2018 American Institute of Aeronautics and Astronautics (AIAA) ‘Design Build Fly’ (DBF) competition. It includes a complete mass model of our aircraft within a heavily parametric </w:t>
-      </w:r>
-      <w:proofErr w:type="spellStart"/>
-      <w:r>
-        <w:rPr>
-          <w:lang w:eastAsia="en-GB"/>
-        </w:rPr>
-        <w:t>Solidworks</w:t>
-      </w:r>
-      <w:proofErr w:type="spellEnd"/>
-      <w:r>
-        <w:rPr>
-          <w:lang w:eastAsia="en-GB"/>
-        </w:rPr>
-        <w:t xml:space="preserve"> assembly that allows for reading aircraft mass, centre of mass </w:t>
-      </w:r>
-      <w:r>
-        <w:rPr>
-          <w:lang w:eastAsia="en-GB"/>
-        </w:rPr>
-        <w:t>(</w:t>
-      </w:r>
-      <w:proofErr w:type="spellStart"/>
-      <w:r>
-        <w:rPr>
-          <w:lang w:eastAsia="en-GB"/>
-        </w:rPr>
-        <w:t>CoM</w:t>
-      </w:r>
-      <w:proofErr w:type="spellEnd"/>
-      <w:r>
-        <w:rPr>
-          <w:lang w:eastAsia="en-GB"/>
-        </w:rPr>
-        <w:t xml:space="preserve">) </w:t>
+        <w:t xml:space="preserve">The Remotely Deployed and Recovered UAV (RDUAV) Aircraft Generation Code (AGC) serves primarily to analyse different configurations of aircraft generated for the University of Southampton (UoS) entry into the 2018 American Institute of Aeronautics and Astronautics (AIAA) ‘Design Build Fly’ (DBF) competition. It includes a complete mass model of our aircraft within a heavily parametric Solidworks assembly that allows for reading aircraft mass, centre of mass </w:t>
+      </w:r>
+      <w:r>
+        <w:rPr>
+          <w:lang w:eastAsia="en-GB"/>
+        </w:rPr>
+        <w:t xml:space="preserve">(CoM) </w:t>
       </w:r>
       <w:r>
         <w:rPr>
@@ -2025,21 +1983,7 @@
         <w:rPr>
           <w:lang w:eastAsia="en-GB"/>
         </w:rPr>
-        <w:t xml:space="preserve"> aerodynamic sizing in the </w:t>
-      </w:r>
-      <w:proofErr w:type="spellStart"/>
-      <w:r>
-        <w:rPr>
-          <w:lang w:eastAsia="en-GB"/>
-        </w:rPr>
-        <w:t>Matlab</w:t>
-      </w:r>
-      <w:proofErr w:type="spellEnd"/>
-      <w:r>
-        <w:rPr>
-          <w:lang w:eastAsia="en-GB"/>
-        </w:rPr>
-        <w:t xml:space="preserve"> code.</w:t>
+        <w:t xml:space="preserve"> aerodynamic sizing in the Matlab code.</w:t>
       </w:r>
     </w:p>
     <w:p>
@@ -2169,8 +2113,6 @@
           <w:lang w:eastAsia="en-GB"/>
         </w:rPr>
       </w:pPr>
-      <w:bookmarkStart w:id="1" w:name="_GoBack"/>
-      <w:bookmarkEnd w:id="1"/>
     </w:p>
     <w:p>
       <w:pPr>
@@ -2509,7 +2451,7 @@
           <w:lang w:eastAsia="en-GB"/>
         </w:rPr>
       </w:pPr>
-      <w:bookmarkStart w:id="2" w:name="_Toc500438322"/>
+      <w:bookmarkStart w:id="1" w:name="_Toc500438322"/>
       <w:r>
         <w:rPr>
           <w:lang w:eastAsia="en-GB"/>
@@ -2517,7 +2459,7 @@
         <w:lastRenderedPageBreak/>
         <w:t>2. Operation</w:t>
       </w:r>
-      <w:bookmarkEnd w:id="2"/>
+      <w:bookmarkEnd w:id="1"/>
     </w:p>
     <w:p>
       <w:pPr>
@@ -2602,14 +2544,27 @@
       <w:r>
         <w:t xml:space="preserve">Figure </w:t>
       </w:r>
-      <w:fldSimple w:instr=" SEQ Figure \* ARABIC ">
-        <w:r>
-          <w:rPr>
-            <w:noProof/>
-          </w:rPr>
-          <w:t>1</w:t>
-        </w:r>
-      </w:fldSimple>
+      <w:r>
+        <w:fldChar w:fldCharType="begin"/>
+      </w:r>
+      <w:r>
+        <w:instrText xml:space="preserve"> SEQ Figure \* ARABIC </w:instrText>
+      </w:r>
+      <w:r>
+        <w:fldChar w:fldCharType="separate"/>
+      </w:r>
+      <w:r>
+        <w:rPr>
+          <w:noProof/>
+        </w:rPr>
+        <w:t>1</w:t>
+      </w:r>
+      <w:r>
+        <w:rPr>
+          <w:noProof/>
+        </w:rPr>
+        <w:fldChar w:fldCharType="end"/>
+      </w:r>
       <w:r>
         <w:t>. Operational Flowchart</w:t>
       </w:r>
@@ -2621,7 +2576,7 @@
           <w:lang w:eastAsia="en-GB"/>
         </w:rPr>
       </w:pPr>
-      <w:bookmarkStart w:id="3" w:name="_Toc500438323"/>
+      <w:bookmarkStart w:id="2" w:name="_Toc500438323"/>
       <w:r>
         <w:rPr>
           <w:lang w:eastAsia="en-GB"/>
@@ -2629,6 +2584,98 @@
         <w:lastRenderedPageBreak/>
         <w:t>2.1. Input variables</w:t>
       </w:r>
+      <w:bookmarkEnd w:id="2"/>
+    </w:p>
+    <w:p>
+      <w:pPr>
+        <w:jc w:val="both"/>
+        <w:rPr>
+          <w:lang w:eastAsia="en-GB"/>
+        </w:rPr>
+      </w:pPr>
+      <w:r>
+        <w:rPr>
+          <w:lang w:eastAsia="en-GB"/>
+        </w:rPr>
+        <w:t xml:space="preserve">First, open </w:t>
+      </w:r>
+      <w:r>
+        <w:rPr>
+          <w:i/>
+          <w:lang w:eastAsia="en-GB"/>
+        </w:rPr>
+        <w:t>input_v</w:t>
+      </w:r>
+      <w:r>
+        <w:rPr>
+          <w:i/>
+          <w:lang w:eastAsia="en-GB"/>
+        </w:rPr>
+        <w:t>ariables.txt</w:t>
+      </w:r>
+      <w:r>
+        <w:rPr>
+          <w:lang w:eastAsia="en-GB"/>
+        </w:rPr>
+        <w:t xml:space="preserve"> and input your desired initial dimensions. Values should always be delimited from variable names on the left via tab after the equals sign, and value names should not be altered aside from when developing the code. Dimensions are included in the variable names so should not be included in the value input after the tab as this will disrupt the code’s ability to read the input as a numerical value. Comments are made with ‘%’ and will be ignored by the code when reading inputs.</w:t>
+      </w:r>
+    </w:p>
+    <w:p>
+      <w:pPr>
+        <w:jc w:val="both"/>
+        <w:rPr>
+          <w:lang w:eastAsia="en-GB"/>
+        </w:rPr>
+      </w:pPr>
+      <w:r>
+        <w:rPr>
+          <w:lang w:eastAsia="en-GB"/>
+        </w:rPr>
+        <w:t>The format given for input variables is taken from the Solidworks equation conventions, as this is the method utilised for updating dimensions within assemblies from Matlab.</w:t>
+      </w:r>
+    </w:p>
+    <w:p>
+      <w:pPr>
+        <w:jc w:val="both"/>
+        <w:rPr>
+          <w:lang w:eastAsia="en-GB"/>
+        </w:rPr>
+      </w:pPr>
+      <w:r>
+        <w:rPr>
+          <w:lang w:eastAsia="en-GB"/>
+        </w:rPr>
+        <w:t xml:space="preserve">Below the subassembly dimensions some dimensions headed by the comment </w:t>
+      </w:r>
+      <w:r>
+        <w:rPr>
+          <w:rFonts w:ascii="Courier New" w:hAnsi="Courier New" w:cs="Courier New"/>
+          <w:lang w:eastAsia="en-GB"/>
+        </w:rPr>
+        <w:t>‘% Dimensions defined by sizing equations - no user input!’</w:t>
+      </w:r>
+      <w:r>
+        <w:rPr>
+          <w:lang w:eastAsia="en-GB"/>
+        </w:rPr>
+        <w:t xml:space="preserve"> These dimensions are updated within the code and remain in the input file for convenience. Do not edit these values as your input will be overwritten and bad initial values could disrupt code operation.</w:t>
+      </w:r>
+    </w:p>
+    <w:p>
+      <w:pPr>
+        <w:pStyle w:val="Heading2"/>
+        <w:jc w:val="both"/>
+        <w:rPr>
+          <w:lang w:eastAsia="en-GB"/>
+        </w:rPr>
+      </w:pPr>
+      <w:bookmarkStart w:id="3" w:name="_Toc500438324"/>
+      <w:r>
+        <w:rPr>
+          <w:lang w:eastAsia="en-GB"/>
+        </w:rPr>
+        <w:t>2.2. Input iterations</w:t>
+      </w:r>
       <w:bookmarkEnd w:id="3"/>
     </w:p>
     <w:p>
@@ -2642,207 +2689,55 @@
         <w:rPr>
           <w:lang w:eastAsia="en-GB"/>
         </w:rPr>
-        <w:t xml:space="preserve">First, open </w:t>
+        <w:t xml:space="preserve">The iteration file </w:t>
       </w:r>
       <w:r>
         <w:rPr>
           <w:i/>
           <w:lang w:eastAsia="en-GB"/>
         </w:rPr>
-        <w:t>input_v</w:t>
+        <w:t>input_iteration.txt</w:t>
+      </w:r>
+      <w:r>
+        <w:rPr>
+          <w:lang w:eastAsia="en-GB"/>
+        </w:rPr>
+        <w:t xml:space="preserve"> can be used to generate multiple designs by iterating over specific input variables. These are given in the same format as the </w:t>
       </w:r>
       <w:r>
         <w:rPr>
           <w:i/>
           <w:lang w:eastAsia="en-GB"/>
         </w:rPr>
-        <w:t>ariables.txt</w:t>
-      </w:r>
-      <w:r>
-        <w:rPr>
-          <w:lang w:eastAsia="en-GB"/>
-        </w:rPr>
-        <w:t xml:space="preserve"> and input your desired initial dimensions. Values should always be delimited from variable names on the left via tab after the equals sign, and value names should not be altered aside from when developing the code. Dimensions are included in the variable names so should not be included in the value input after the tab as this will disrupt the code’s ability to read the input as a numerical value. Comments are made with ‘%’ and will be ignored by the code when reading inputs.</w:t>
-      </w:r>
-    </w:p>
-    <w:p>
-      <w:pPr>
-        <w:jc w:val="both"/>
-        <w:rPr>
-          <w:lang w:eastAsia="en-GB"/>
-        </w:rPr>
-      </w:pPr>
-      <w:r>
-        <w:rPr>
-          <w:lang w:eastAsia="en-GB"/>
-        </w:rPr>
-        <w:t xml:space="preserve">The format given for input variables is taken from the </w:t>
-      </w:r>
-      <w:proofErr w:type="spellStart"/>
-      <w:r>
-        <w:rPr>
-          <w:lang w:eastAsia="en-GB"/>
-        </w:rPr>
-        <w:t>Solidworks</w:t>
-      </w:r>
-      <w:proofErr w:type="spellEnd"/>
-      <w:r>
-        <w:rPr>
-          <w:lang w:eastAsia="en-GB"/>
-        </w:rPr>
-        <w:t xml:space="preserve"> equation conventions, as this is the method utilised for updating dimensions within assemblies from </w:t>
-      </w:r>
-      <w:proofErr w:type="spellStart"/>
-      <w:r>
-        <w:rPr>
-          <w:lang w:eastAsia="en-GB"/>
-        </w:rPr>
-        <w:t>Matlab</w:t>
-      </w:r>
-      <w:proofErr w:type="spellEnd"/>
-      <w:r>
-        <w:rPr>
-          <w:lang w:eastAsia="en-GB"/>
-        </w:rPr>
-        <w:t>.</w:t>
-      </w:r>
-    </w:p>
-    <w:p>
-      <w:pPr>
-        <w:jc w:val="both"/>
-        <w:rPr>
-          <w:lang w:eastAsia="en-GB"/>
-        </w:rPr>
-      </w:pPr>
-      <w:r>
-        <w:rPr>
-          <w:lang w:eastAsia="en-GB"/>
-        </w:rPr>
-        <w:t xml:space="preserve">Below the subassembly dimensions some dimensions headed by the comment </w:t>
-      </w:r>
-      <w:r>
+        <w:t>input_variables.txt</w:t>
+      </w:r>
+      <w:r>
+        <w:rPr>
+          <w:lang w:eastAsia="en-GB"/>
+        </w:rPr>
+        <w:t xml:space="preserve"> file, with the addition of increments and final values</w:t>
+      </w:r>
+      <w:r>
+        <w:rPr>
+          <w:lang w:eastAsia="en-GB"/>
+        </w:rPr>
+        <w:t xml:space="preserve"> in the format of ‘for loops’ in Matlab. For example:</w:t>
+      </w:r>
+    </w:p>
+    <w:p>
+      <w:pPr>
+        <w:jc w:val="both"/>
         <w:rPr>
           <w:rFonts w:ascii="Courier New" w:hAnsi="Courier New" w:cs="Courier New"/>
           <w:lang w:eastAsia="en-GB"/>
         </w:rPr>
-        <w:t>‘% Dimensions defined by sizing equations - no user input!’</w:t>
-      </w:r>
-      <w:r>
-        <w:rPr>
-          <w:lang w:eastAsia="en-GB"/>
-        </w:rPr>
-        <w:t xml:space="preserve"> These dimensions are updated within the code and remain in the input file for convenience. Do not edit these values as your input will be overwritten and bad initial values could disrupt code operation.</w:t>
-      </w:r>
-    </w:p>
-    <w:p>
-      <w:pPr>
-        <w:pStyle w:val="Heading2"/>
-        <w:jc w:val="both"/>
-        <w:rPr>
-          <w:lang w:eastAsia="en-GB"/>
-        </w:rPr>
-      </w:pPr>
-      <w:bookmarkStart w:id="4" w:name="_Toc500438324"/>
-      <w:r>
-        <w:rPr>
-          <w:lang w:eastAsia="en-GB"/>
-        </w:rPr>
-        <w:t>2.2. Input iterations</w:t>
-      </w:r>
-      <w:bookmarkEnd w:id="4"/>
-    </w:p>
-    <w:p>
-      <w:pPr>
-        <w:jc w:val="both"/>
-        <w:rPr>
-          <w:lang w:eastAsia="en-GB"/>
-        </w:rPr>
-      </w:pPr>
-      <w:r>
-        <w:rPr>
-          <w:lang w:eastAsia="en-GB"/>
-        </w:rPr>
-        <w:t xml:space="preserve">The iteration file </w:t>
-      </w:r>
-      <w:r>
-        <w:rPr>
-          <w:i/>
-          <w:lang w:eastAsia="en-GB"/>
-        </w:rPr>
-        <w:t>input_iteration.txt</w:t>
-      </w:r>
-      <w:r>
-        <w:rPr>
-          <w:lang w:eastAsia="en-GB"/>
-        </w:rPr>
-        <w:t xml:space="preserve"> can be used to generate multiple designs by iterating over specific input variables. These are given in the same format as the </w:t>
-      </w:r>
-      <w:r>
-        <w:rPr>
-          <w:i/>
-          <w:lang w:eastAsia="en-GB"/>
-        </w:rPr>
-        <w:t>input_variables.txt</w:t>
-      </w:r>
-      <w:r>
-        <w:rPr>
-          <w:lang w:eastAsia="en-GB"/>
-        </w:rPr>
-        <w:t xml:space="preserve"> file, with the addition of increments and final values</w:t>
-      </w:r>
-      <w:r>
-        <w:rPr>
-          <w:lang w:eastAsia="en-GB"/>
-        </w:rPr>
-        <w:t xml:space="preserve"> in the format of ‘for loops’ in </w:t>
-      </w:r>
-      <w:proofErr w:type="spellStart"/>
-      <w:r>
-        <w:rPr>
-          <w:lang w:eastAsia="en-GB"/>
-        </w:rPr>
-        <w:t>Matlab</w:t>
-      </w:r>
-      <w:proofErr w:type="spellEnd"/>
-      <w:r>
-        <w:rPr>
-          <w:lang w:eastAsia="en-GB"/>
-        </w:rPr>
-        <w:t>. For example:</w:t>
-      </w:r>
-    </w:p>
-    <w:p>
-      <w:pPr>
-        <w:jc w:val="both"/>
+      </w:pPr>
+      <w:r>
         <w:rPr>
           <w:rFonts w:ascii="Courier New" w:hAnsi="Courier New" w:cs="Courier New"/>
           <w:lang w:eastAsia="en-GB"/>
         </w:rPr>
-      </w:pPr>
-      <w:r>
-        <w:rPr>
-          <w:rFonts w:ascii="Courier New" w:hAnsi="Courier New" w:cs="Courier New"/>
-          <w:lang w:eastAsia="en-GB"/>
-        </w:rPr>
-        <w:t>“</w:t>
-      </w:r>
-      <w:proofErr w:type="spellStart"/>
-      <w:proofErr w:type="gramStart"/>
-      <w:r>
-        <w:rPr>
-          <w:rFonts w:ascii="Courier New" w:hAnsi="Courier New" w:cs="Courier New"/>
-          <w:lang w:eastAsia="en-GB"/>
-        </w:rPr>
-        <w:t>controlNumPassengerRows</w:t>
-      </w:r>
-      <w:proofErr w:type="spellEnd"/>
-      <w:proofErr w:type="gramEnd"/>
-      <w:r>
-        <w:rPr>
-          <w:rFonts w:ascii="Courier New" w:hAnsi="Courier New" w:cs="Courier New"/>
-          <w:lang w:eastAsia="en-GB"/>
-        </w:rPr>
-        <w:t>”=</w:t>
+        <w:t>“controlNumPassengerRows”=</w:t>
       </w:r>
       <w:r>
         <w:rPr>
@@ -2866,23 +2761,7 @@
           <w:rFonts w:ascii="Courier New" w:hAnsi="Courier New" w:cs="Courier New"/>
           <w:lang w:eastAsia="en-GB"/>
         </w:rPr>
-        <w:t>“</w:t>
-      </w:r>
-      <w:proofErr w:type="spellStart"/>
-      <w:r>
-        <w:rPr>
-          <w:rFonts w:ascii="Courier New" w:hAnsi="Courier New" w:cs="Courier New"/>
-          <w:lang w:eastAsia="en-GB"/>
-        </w:rPr>
-        <w:t>wingRootChord_Length_mm</w:t>
-      </w:r>
-      <w:proofErr w:type="spellEnd"/>
-      <w:r>
-        <w:rPr>
-          <w:rFonts w:ascii="Courier New" w:hAnsi="Courier New" w:cs="Courier New"/>
-          <w:lang w:eastAsia="en-GB"/>
-        </w:rPr>
-        <w:t>”=</w:t>
+        <w:t>“wingRootChord_Length_mm”=</w:t>
       </w:r>
       <w:r>
         <w:rPr>
@@ -2929,14 +2808,14 @@
           <w:lang w:eastAsia="en-GB"/>
         </w:rPr>
       </w:pPr>
-      <w:bookmarkStart w:id="5" w:name="_Toc500438325"/>
+      <w:bookmarkStart w:id="4" w:name="_Toc500438325"/>
       <w:r>
         <w:rPr>
           <w:lang w:eastAsia="en-GB"/>
         </w:rPr>
         <w:t>2.3. Code operation</w:t>
       </w:r>
-      <w:bookmarkEnd w:id="5"/>
+      <w:bookmarkEnd w:id="4"/>
     </w:p>
     <w:p>
       <w:pPr>
@@ -2951,7 +2830,6 @@
         </w:rPr>
         <w:t xml:space="preserve">To run your inputs (iterations or otherwise) through the code, simply execute the </w:t>
       </w:r>
-      <w:proofErr w:type="spellStart"/>
       <w:r>
         <w:rPr>
           <w:i/>
@@ -2959,68 +2837,25 @@
         </w:rPr>
         <w:t>run.m</w:t>
       </w:r>
-      <w:proofErr w:type="spellEnd"/>
-      <w:r>
-        <w:rPr>
-          <w:lang w:eastAsia="en-GB"/>
-        </w:rPr>
-        <w:t xml:space="preserve"> script in the Mk1b/</w:t>
-      </w:r>
-      <w:proofErr w:type="spellStart"/>
-      <w:r>
-        <w:rPr>
-          <w:lang w:eastAsia="en-GB"/>
-        </w:rPr>
-        <w:t>matlab</w:t>
-      </w:r>
-      <w:proofErr w:type="spellEnd"/>
-      <w:r>
-        <w:rPr>
-          <w:lang w:eastAsia="en-GB"/>
-        </w:rPr>
-        <w:t xml:space="preserve"> directory. You will need to change the </w:t>
-      </w:r>
-      <w:proofErr w:type="spellStart"/>
-      <w:r>
-        <w:rPr>
-          <w:lang w:eastAsia="en-GB"/>
-        </w:rPr>
-        <w:t>userpath</w:t>
-      </w:r>
-      <w:proofErr w:type="spellEnd"/>
-      <w:r>
-        <w:rPr>
-          <w:lang w:eastAsia="en-GB"/>
-        </w:rPr>
-        <w:t xml:space="preserve"> string at the top of the code to the location of your Mk1b folder. The code might fail to find some files at first, disrupting operation, in which case please refer to Section 5.</w:t>
-      </w:r>
-    </w:p>
-    <w:p>
-      <w:pPr>
-        <w:jc w:val="both"/>
-        <w:rPr>
-          <w:lang w:eastAsia="en-GB"/>
-        </w:rPr>
-      </w:pPr>
-      <w:r>
-        <w:rPr>
-          <w:lang w:eastAsia="en-GB"/>
-        </w:rPr>
-        <w:t xml:space="preserve">The code will then ask you to input 1, 2 or 3 in the command window for GUI, </w:t>
-      </w:r>
-      <w:proofErr w:type="spellStart"/>
-      <w:r>
-        <w:rPr>
-          <w:lang w:eastAsia="en-GB"/>
-        </w:rPr>
-        <w:t>textfile</w:t>
-      </w:r>
-      <w:proofErr w:type="spellEnd"/>
-      <w:r>
-        <w:rPr>
-          <w:lang w:eastAsia="en-GB"/>
-        </w:rPr>
-        <w:t xml:space="preserve"> or iterations respectively. The GUI is currently still in development, so simply select 2 to run your design in </w:t>
+      <w:r>
+        <w:rPr>
+          <w:lang w:eastAsia="en-GB"/>
+        </w:rPr>
+        <w:t xml:space="preserve"> script in the Mk1b/matlab directory. You will need to change the userpath string at the top of the code to the location of your Mk1b folder. The code might fail to find some files at first, disrupting operation, in which case please refer to Section 5.</w:t>
+      </w:r>
+    </w:p>
+    <w:p>
+      <w:pPr>
+        <w:jc w:val="both"/>
+        <w:rPr>
+          <w:lang w:eastAsia="en-GB"/>
+        </w:rPr>
+      </w:pPr>
+      <w:r>
+        <w:rPr>
+          <w:lang w:eastAsia="en-GB"/>
+        </w:rPr>
+        <w:t xml:space="preserve">The code will then ask you to input 1, 2 or 3 in the command window for GUI, textfile or iterations respectively. The GUI is currently still in development, so simply select 2 to run your design in </w:t>
       </w:r>
       <w:r>
         <w:rPr>
@@ -3093,7 +2928,6 @@
         </w:rPr>
         <w:t xml:space="preserve"> These inputs will then be passed from the run script to the </w:t>
       </w:r>
-      <w:proofErr w:type="spellStart"/>
       <w:r>
         <w:rPr>
           <w:i/>
@@ -3101,7 +2935,6 @@
         </w:rPr>
         <w:t>AircraftGen.m</w:t>
       </w:r>
-      <w:proofErr w:type="spellEnd"/>
       <w:r>
         <w:rPr>
           <w:lang w:eastAsia="en-GB"/>
@@ -3115,7 +2948,6 @@
         <w:lastRenderedPageBreak/>
         <w:t xml:space="preserve">intermediary function </w:t>
       </w:r>
-      <w:proofErr w:type="spellStart"/>
       <w:r>
         <w:rPr>
           <w:i/>
@@ -3123,14 +2955,12 @@
         </w:rPr>
         <w:t>IterLoop.m</w:t>
       </w:r>
-      <w:proofErr w:type="spellEnd"/>
       <w:r>
         <w:rPr>
           <w:lang w:eastAsia="en-GB"/>
         </w:rPr>
         <w:t xml:space="preserve"> is used to run </w:t>
       </w:r>
-      <w:proofErr w:type="spellStart"/>
       <w:r>
         <w:rPr>
           <w:i/>
@@ -3138,7 +2968,6 @@
         </w:rPr>
         <w:t>AircraftGen.m</w:t>
       </w:r>
-      <w:proofErr w:type="spellEnd"/>
       <w:r>
         <w:rPr>
           <w:lang w:eastAsia="en-GB"/>
@@ -3157,71 +2986,33 @@
         <w:rPr>
           <w:lang w:eastAsia="en-GB"/>
         </w:rPr>
-        <w:t xml:space="preserve">The input dimensions are then used to size input-driven dimensions (e.g. fuselage passenger bay length driven by the number of passengers). The </w:t>
-      </w:r>
-      <w:proofErr w:type="spellStart"/>
-      <w:r>
-        <w:rPr>
-          <w:lang w:eastAsia="en-GB"/>
-        </w:rPr>
-        <w:t>Solidworks</w:t>
-      </w:r>
-      <w:proofErr w:type="spellEnd"/>
-      <w:r>
-        <w:rPr>
-          <w:lang w:eastAsia="en-GB"/>
-        </w:rPr>
-        <w:t xml:space="preserve"> assembly is refreshed using the ActiveX functionality with the new dimensions to generate an aircraft mass and </w:t>
-      </w:r>
-      <w:proofErr w:type="spellStart"/>
-      <w:r>
-        <w:rPr>
-          <w:lang w:eastAsia="en-GB"/>
-        </w:rPr>
-        <w:t>CoM.</w:t>
-      </w:r>
-      <w:proofErr w:type="spellEnd"/>
-    </w:p>
-    <w:p>
-      <w:pPr>
-        <w:jc w:val="both"/>
-        <w:rPr>
-          <w:lang w:eastAsia="en-GB"/>
-        </w:rPr>
-      </w:pPr>
-      <w:r>
-        <w:rPr>
-          <w:lang w:eastAsia="en-GB"/>
-        </w:rPr>
-        <w:t xml:space="preserve">A mean total passenger mass and </w:t>
-      </w:r>
-      <w:proofErr w:type="spellStart"/>
-      <w:r>
-        <w:rPr>
-          <w:lang w:eastAsia="en-GB"/>
-        </w:rPr>
-        <w:t>CoM</w:t>
-      </w:r>
-      <w:proofErr w:type="spellEnd"/>
-      <w:r>
-        <w:rPr>
-          <w:lang w:eastAsia="en-GB"/>
-        </w:rPr>
-        <w:t xml:space="preserve"> is generated using the Monte Carlo function, and this is then combined with the aircraft ad payload mass and </w:t>
-      </w:r>
-      <w:proofErr w:type="spellStart"/>
-      <w:r>
-        <w:rPr>
-          <w:lang w:eastAsia="en-GB"/>
-        </w:rPr>
-        <w:t>CoM</w:t>
-      </w:r>
-      <w:proofErr w:type="spellEnd"/>
-      <w:r>
-        <w:rPr>
-          <w:lang w:eastAsia="en-GB"/>
-        </w:rPr>
-        <w:t xml:space="preserve"> to give total values. These values are used to size the </w:t>
+        <w:t>The input dimensions are then used to size input-driven dimensions (e.g. fuselage passenger bay length driven by the number of passengers). The Solidworks assembly is refreshed using the ActiveX functionality with the new dimensions to generate an aircraft mass and CoM.</w:t>
+      </w:r>
+    </w:p>
+    <w:p>
+      <w:pPr>
+        <w:jc w:val="both"/>
+        <w:rPr>
+          <w:lang w:eastAsia="en-GB"/>
+        </w:rPr>
+      </w:pPr>
+      <w:r>
+        <w:rPr>
+          <w:lang w:eastAsia="en-GB"/>
+        </w:rPr>
+        <w:t>A mean total passenger mass and CoM is generated using the Monte Carlo function, and this is then combined with the aircraft a</w:t>
+      </w:r>
+      <w:r>
+        <w:rPr>
+          <w:lang w:eastAsia="en-GB"/>
+        </w:rPr>
+        <w:t>n</w:t>
+      </w:r>
+      <w:r>
+        <w:rPr>
+          <w:lang w:eastAsia="en-GB"/>
+        </w:rPr>
+        <w:t xml:space="preserve">d payload mass and CoM to give total values. These values are used to size the </w:t>
       </w:r>
       <w:r>
         <w:rPr>
@@ -3253,7 +3044,15 @@
         <w:rPr>
           <w:lang w:eastAsia="en-GB"/>
         </w:rPr>
-        <w:t>If these dimensions are illegal, they cannot be changed without risking the structural integrity of the design. Therefore an error is returned as the design is invalid. If the final dimensions are legal, the assembly is again refreshed with the new structural component dimensions.</w:t>
+        <w:t>If these dimensions are illegal, they cannot be changed without risking the structural integrity of the design. Therefore an error is returned as the design is invalid. If the final dimensions are legal, the assembly is again refreshed wit</w:t>
+      </w:r>
+      <w:bookmarkStart w:id="5" w:name="_GoBack"/>
+      <w:bookmarkEnd w:id="5"/>
+      <w:r>
+        <w:rPr>
+          <w:lang w:eastAsia="en-GB"/>
+        </w:rPr>
+        <w:t>h the new structural component dimensions.</w:t>
       </w:r>
     </w:p>
     <w:p>
@@ -3283,7 +3082,6 @@
         </w:rPr>
         <w:t xml:space="preserve">If running multiple iterations, the previous steps will be repeated for the next design iteration in the list via </w:t>
       </w:r>
-      <w:proofErr w:type="spellStart"/>
       <w:r>
         <w:rPr>
           <w:i/>
@@ -3291,7 +3089,6 @@
         </w:rPr>
         <w:t>IterLoop.m</w:t>
       </w:r>
-      <w:proofErr w:type="spellEnd"/>
       <w:r>
         <w:rPr>
           <w:lang w:eastAsia="en-GB"/>
@@ -3357,21 +3154,7 @@
         <w:rPr>
           <w:lang w:eastAsia="en-GB"/>
         </w:rPr>
-        <w:t xml:space="preserve">.1. </w:t>
-      </w:r>
-      <w:proofErr w:type="spellStart"/>
-      <w:r>
-        <w:rPr>
-          <w:lang w:eastAsia="en-GB"/>
-        </w:rPr>
-        <w:t>Solidworks</w:t>
-      </w:r>
-      <w:proofErr w:type="spellEnd"/>
-      <w:r>
-        <w:rPr>
-          <w:lang w:eastAsia="en-GB"/>
-        </w:rPr>
-        <w:t xml:space="preserve"> </w:t>
+        <w:t xml:space="preserve">.1. Solidworks </w:t>
       </w:r>
       <w:r>
         <w:rPr>
@@ -3400,23 +3183,7 @@
           <w:color w:val="FF0000"/>
           <w:lang w:eastAsia="en-GB"/>
         </w:rPr>
-        <w:t xml:space="preserve">The </w:t>
-      </w:r>
-      <w:proofErr w:type="spellStart"/>
-      <w:r>
-        <w:rPr>
-          <w:color w:val="FF0000"/>
-          <w:lang w:eastAsia="en-GB"/>
-        </w:rPr>
-        <w:t>Matlab</w:t>
-      </w:r>
-      <w:proofErr w:type="spellEnd"/>
-      <w:r>
-        <w:rPr>
-          <w:color w:val="FF0000"/>
-          <w:lang w:eastAsia="en-GB"/>
-        </w:rPr>
-        <w:t xml:space="preserve"> code links directly with the open </w:t>
+        <w:t xml:space="preserve">The Matlab code links directly with the open </w:t>
       </w:r>
     </w:p>
     <w:p>
@@ -3704,124 +3471,52 @@
         <w:rPr>
           <w:lang w:eastAsia="en-GB"/>
         </w:rPr>
-        <w:t xml:space="preserve">This is likely due to </w:t>
-      </w:r>
-      <w:proofErr w:type="spellStart"/>
-      <w:r>
-        <w:rPr>
-          <w:lang w:eastAsia="en-GB"/>
-        </w:rPr>
-        <w:t>Solidworks</w:t>
-      </w:r>
-      <w:proofErr w:type="spellEnd"/>
-      <w:r>
-        <w:rPr>
-          <w:lang w:eastAsia="en-GB"/>
-        </w:rPr>
-        <w:t xml:space="preserve"> failing to initialise the path with all the </w:t>
-      </w:r>
-      <w:proofErr w:type="spellStart"/>
-      <w:r>
-        <w:rPr>
-          <w:lang w:eastAsia="en-GB"/>
-        </w:rPr>
-        <w:t>relevent</w:t>
-      </w:r>
-      <w:proofErr w:type="spellEnd"/>
-      <w:r>
-        <w:rPr>
-          <w:lang w:eastAsia="en-GB"/>
-        </w:rPr>
-        <w:t xml:space="preserve"> directories. Check to make sure your </w:t>
-      </w:r>
-      <w:proofErr w:type="spellStart"/>
-      <w:r>
-        <w:rPr>
-          <w:lang w:eastAsia="en-GB"/>
-        </w:rPr>
-        <w:t>userpath</w:t>
-      </w:r>
-      <w:proofErr w:type="spellEnd"/>
-      <w:r>
-        <w:rPr>
-          <w:lang w:eastAsia="en-GB"/>
-        </w:rPr>
-        <w:t xml:space="preserve"> is correct (it should be from the top level of your drive, i.e. </w:t>
+        <w:t xml:space="preserve">This is likely due to Solidworks failing to initialise the path with all the relevent directories. Check to make sure your userpath is correct (it should be from the top level of your drive, i.e. </w:t>
       </w:r>
       <w:r>
         <w:rPr>
           <w:i/>
           <w:lang w:eastAsia="en-GB"/>
         </w:rPr>
-        <w:t>‘C</w:t>
-      </w:r>
-      <w:proofErr w:type="gramStart"/>
+        <w:t>‘C:/ … /Mk1b’</w:t>
+      </w:r>
+      <w:r>
+        <w:rPr>
+          <w:lang w:eastAsia="en-GB"/>
+        </w:rPr>
+        <w:t xml:space="preserve">). If the problem persists after multiple run attempts simply use the Matlab folder tree on the left to manually add the </w:t>
+      </w:r>
       <w:r>
         <w:rPr>
           <w:i/>
           <w:lang w:eastAsia="en-GB"/>
         </w:rPr>
-        <w:t>:/</w:t>
-      </w:r>
-      <w:proofErr w:type="gramEnd"/>
+        <w:t>Mk1b</w:t>
+      </w:r>
+      <w:r>
+        <w:rPr>
+          <w:lang w:eastAsia="en-GB"/>
+        </w:rPr>
+        <w:t xml:space="preserve"> files and subfolders to the path by right-clicking </w:t>
+      </w:r>
       <w:r>
         <w:rPr>
           <w:i/>
           <w:lang w:eastAsia="en-GB"/>
         </w:rPr>
-        <w:t xml:space="preserve"> … /Mk1b’</w:t>
-      </w:r>
-      <w:r>
-        <w:rPr>
-          <w:lang w:eastAsia="en-GB"/>
-        </w:rPr>
-        <w:t xml:space="preserve">). If the problem persists after multiple run attempts simply use the </w:t>
-      </w:r>
-      <w:proofErr w:type="spellStart"/>
-      <w:r>
-        <w:rPr>
-          <w:lang w:eastAsia="en-GB"/>
-        </w:rPr>
-        <w:t>Matlab</w:t>
-      </w:r>
-      <w:proofErr w:type="spellEnd"/>
-      <w:r>
-        <w:rPr>
-          <w:lang w:eastAsia="en-GB"/>
-        </w:rPr>
-        <w:t xml:space="preserve"> folder tree on the left to manually add the </w:t>
+        <w:t>Mk1b</w:t>
+      </w:r>
+      <w:r>
+        <w:rPr>
+          <w:lang w:eastAsia="en-GB"/>
+        </w:rPr>
+        <w:t xml:space="preserve"> and clicking </w:t>
       </w:r>
       <w:r>
         <w:rPr>
           <w:i/>
           <w:lang w:eastAsia="en-GB"/>
         </w:rPr>
-        <w:t>Mk1b</w:t>
-      </w:r>
-      <w:r>
-        <w:rPr>
-          <w:lang w:eastAsia="en-GB"/>
-        </w:rPr>
-        <w:t xml:space="preserve"> files and subfolders to the path by right-clicking </w:t>
-      </w:r>
-      <w:r>
-        <w:rPr>
-          <w:i/>
-          <w:lang w:eastAsia="en-GB"/>
-        </w:rPr>
-        <w:t>Mk1b</w:t>
-      </w:r>
-      <w:r>
-        <w:rPr>
-          <w:lang w:eastAsia="en-GB"/>
-        </w:rPr>
-        <w:t xml:space="preserve"> and clicking </w:t>
-      </w:r>
-      <w:r>
-        <w:rPr>
-          <w:i/>
-          <w:lang w:eastAsia="en-GB"/>
-        </w:rPr>
         <w:t>‘Add to Path &gt; Selected Folders and Subfolders’</w:t>
       </w:r>
       <w:r>
@@ -3844,135 +3539,73 @@
           <w:b/>
           <w:lang w:eastAsia="en-GB"/>
         </w:rPr>
-        <w:t xml:space="preserve">Issues with importing dimensions into </w:t>
-      </w:r>
-      <w:proofErr w:type="spellStart"/>
-      <w:r>
+        <w:t>Issues with importing dimensions into Solidworks assembly (not updating completely or giving errors in Matlab)</w:t>
+      </w:r>
+    </w:p>
+    <w:p>
+      <w:pPr>
+        <w:jc w:val="both"/>
+        <w:rPr>
+          <w:lang w:eastAsia="en-GB"/>
+        </w:rPr>
+      </w:pPr>
+      <w:r>
+        <w:rPr>
+          <w:lang w:eastAsia="en-GB"/>
+        </w:rPr>
+        <w:t>Check the Solidworks equation files (the output files) are properly tab delimited, and there are no exotic UNICODE characters in the code that shouldn’t be there (e.g. an arrow character at the beginning of the file). Removing these characters and properly delimiting the output should fix this bug.</w:t>
+      </w:r>
+    </w:p>
+    <w:p>
+      <w:pPr>
+        <w:jc w:val="both"/>
         <w:rPr>
           <w:b/>
           <w:lang w:eastAsia="en-GB"/>
         </w:rPr>
-        <w:t>Solidworks</w:t>
-      </w:r>
-      <w:proofErr w:type="spellEnd"/>
+      </w:pPr>
       <w:r>
         <w:rPr>
           <w:b/>
           <w:lang w:eastAsia="en-GB"/>
         </w:rPr>
-        <w:t xml:space="preserve"> assembly (not updating completely or giving errors in </w:t>
-      </w:r>
-      <w:proofErr w:type="spellStart"/>
-      <w:r>
+        <w:t>Equations within Solidworks returning errors</w:t>
+      </w:r>
+    </w:p>
+    <w:p>
+      <w:pPr>
+        <w:jc w:val="both"/>
+        <w:rPr>
+          <w:lang w:eastAsia="en-GB"/>
+        </w:rPr>
+      </w:pPr>
+      <w:r>
+        <w:rPr>
+          <w:lang w:eastAsia="en-GB"/>
+        </w:rPr>
+        <w:t>Check the linked equation file is correct. It should be in the same directory as the subassembly.</w:t>
+      </w:r>
+    </w:p>
+    <w:p>
+      <w:pPr>
+        <w:jc w:val="both"/>
         <w:rPr>
           <w:b/>
           <w:lang w:eastAsia="en-GB"/>
         </w:rPr>
-        <w:t>Matlab</w:t>
-      </w:r>
-      <w:proofErr w:type="spellEnd"/>
+      </w:pPr>
       <w:r>
         <w:rPr>
           <w:b/>
           <w:lang w:eastAsia="en-GB"/>
         </w:rPr>
-        <w:t>)</w:t>
-      </w:r>
-    </w:p>
-    <w:p>
-      <w:pPr>
-        <w:jc w:val="both"/>
-        <w:rPr>
-          <w:lang w:eastAsia="en-GB"/>
-        </w:rPr>
-      </w:pPr>
-      <w:r>
-        <w:rPr>
-          <w:lang w:eastAsia="en-GB"/>
-        </w:rPr>
-        <w:t xml:space="preserve">Check the </w:t>
-      </w:r>
-      <w:proofErr w:type="spellStart"/>
-      <w:r>
-        <w:rPr>
-          <w:lang w:eastAsia="en-GB"/>
-        </w:rPr>
-        <w:t>Solidworks</w:t>
-      </w:r>
-      <w:proofErr w:type="spellEnd"/>
-      <w:r>
-        <w:rPr>
-          <w:lang w:eastAsia="en-GB"/>
-        </w:rPr>
-        <w:t xml:space="preserve"> equation files (the output files) are properly tab delimited, and there are no exotic UNICODE characters in the code that shouldn’t be there (e.g. an arrow character at the beginning of the file). Removing these characters and properly delimiting the output should fix this bug.</w:t>
-      </w:r>
-    </w:p>
-    <w:p>
-      <w:pPr>
-        <w:jc w:val="both"/>
+        <w:t>Strange mass properties</w:t>
+      </w:r>
+      <w:r>
         <w:rPr>
           <w:b/>
           <w:lang w:eastAsia="en-GB"/>
         </w:rPr>
-      </w:pPr>
-      <w:r>
-        <w:rPr>
-          <w:b/>
-          <w:lang w:eastAsia="en-GB"/>
-        </w:rPr>
-        <w:t xml:space="preserve">Equations within </w:t>
-      </w:r>
-      <w:proofErr w:type="spellStart"/>
-      <w:r>
-        <w:rPr>
-          <w:b/>
-          <w:lang w:eastAsia="en-GB"/>
-        </w:rPr>
-        <w:t>Solidworks</w:t>
-      </w:r>
-      <w:proofErr w:type="spellEnd"/>
-      <w:r>
-        <w:rPr>
-          <w:b/>
-          <w:lang w:eastAsia="en-GB"/>
-        </w:rPr>
-        <w:t xml:space="preserve"> returning errors</w:t>
-      </w:r>
-    </w:p>
-    <w:p>
-      <w:pPr>
-        <w:jc w:val="both"/>
-        <w:rPr>
-          <w:lang w:eastAsia="en-GB"/>
-        </w:rPr>
-      </w:pPr>
-      <w:r>
-        <w:rPr>
-          <w:lang w:eastAsia="en-GB"/>
-        </w:rPr>
-        <w:t>Check the linked equation file is correct. It should be in the same directory as the subassembly.</w:t>
-      </w:r>
-    </w:p>
-    <w:p>
-      <w:pPr>
-        <w:jc w:val="both"/>
-        <w:rPr>
-          <w:b/>
-          <w:lang w:eastAsia="en-GB"/>
-        </w:rPr>
-      </w:pPr>
-      <w:r>
-        <w:rPr>
-          <w:b/>
-          <w:lang w:eastAsia="en-GB"/>
-        </w:rPr>
-        <w:t>Strange mass properties</w:t>
-      </w:r>
-      <w:r>
-        <w:rPr>
-          <w:b/>
-          <w:lang w:eastAsia="en-GB"/>
-        </w:rPr>
         <w:t xml:space="preserve"> being returned</w:t>
       </w:r>
     </w:p>
@@ -3987,35 +3620,13 @@
         <w:rPr>
           <w:lang w:eastAsia="en-GB"/>
         </w:rPr>
-        <w:t xml:space="preserve">Check all other </w:t>
-      </w:r>
-      <w:proofErr w:type="spellStart"/>
-      <w:r>
-        <w:rPr>
-          <w:lang w:eastAsia="en-GB"/>
-        </w:rPr>
-        <w:t>Solidworks</w:t>
-      </w:r>
-      <w:proofErr w:type="spellEnd"/>
-      <w:r>
-        <w:rPr>
-          <w:lang w:eastAsia="en-GB"/>
-        </w:rPr>
-        <w:t xml:space="preserve"> windows aside from the master aircraft assembly are closed. ActiveX links to whatever </w:t>
-      </w:r>
-      <w:proofErr w:type="spellStart"/>
-      <w:r>
-        <w:rPr>
-          <w:lang w:eastAsia="en-GB"/>
-        </w:rPr>
-        <w:t>Solidworks</w:t>
-      </w:r>
-      <w:proofErr w:type="spellEnd"/>
-      <w:r>
-        <w:rPr>
-          <w:lang w:eastAsia="en-GB"/>
-        </w:rPr>
-        <w:t xml:space="preserve"> </w:t>
+        <w:t xml:space="preserve">Check all other Solidworks windows aside from the master aircraft assembly are closed. ActiveX links to whatever </w:t>
+      </w:r>
+      <w:r>
+        <w:rPr>
+          <w:lang w:eastAsia="en-GB"/>
+        </w:rPr>
+        <w:t xml:space="preserve">Solidworks </w:t>
       </w:r>
       <w:r>
         <w:rPr>
@@ -4093,35 +3704,7 @@
         <w:rPr>
           <w:lang w:eastAsia="en-GB"/>
         </w:rPr>
-        <w:t xml:space="preserve">All variables and functions should be named using ‘upper </w:t>
-      </w:r>
-      <w:proofErr w:type="spellStart"/>
-      <w:r>
-        <w:rPr>
-          <w:lang w:eastAsia="en-GB"/>
-        </w:rPr>
-        <w:t>CamelCase</w:t>
-      </w:r>
-      <w:proofErr w:type="spellEnd"/>
-      <w:r>
-        <w:rPr>
-          <w:lang w:eastAsia="en-GB"/>
-        </w:rPr>
-        <w:t>’ (or ‘</w:t>
-      </w:r>
-      <w:proofErr w:type="spellStart"/>
-      <w:r>
-        <w:rPr>
-          <w:lang w:eastAsia="en-GB"/>
-        </w:rPr>
-        <w:t>PascalCase</w:t>
-      </w:r>
-      <w:proofErr w:type="spellEnd"/>
-      <w:r>
-        <w:rPr>
-          <w:lang w:eastAsia="en-GB"/>
-        </w:rPr>
-        <w:t>’), with all compound words are capitalised</w:t>
+        <w:t>All variables and functions should be named using ‘upper CamelCase’ (or ‘PascalCase’), with all compound words are capitalised</w:t>
       </w:r>
       <w:r>
         <w:rPr>
@@ -4185,33 +3768,11 @@
                 <w:lang w:eastAsia="en-GB"/>
               </w:rPr>
             </w:pPr>
-            <w:proofErr w:type="spellStart"/>
             <w:r>
               <w:rPr>
                 <w:lang w:eastAsia="en-GB"/>
               </w:rPr>
-              <w:t>ReadDimensions</w:t>
-            </w:r>
-            <w:proofErr w:type="spellEnd"/>
-            <w:r>
-              <w:rPr>
-                <w:lang w:eastAsia="en-GB"/>
-              </w:rPr>
-              <w:t>(</w:t>
-            </w:r>
-            <w:proofErr w:type="spellStart"/>
-            <w:r>
-              <w:rPr>
-                <w:lang w:eastAsia="en-GB"/>
-              </w:rPr>
-              <w:t>filepath</w:t>
-            </w:r>
-            <w:proofErr w:type="spellEnd"/>
-            <w:r>
-              <w:rPr>
-                <w:lang w:eastAsia="en-GB"/>
-              </w:rPr>
-              <w:t>, filename, format)</w:t>
+              <w:t>ReadDimensions(filepath, filename, format)</w:t>
             </w:r>
           </w:p>
         </w:tc>
@@ -4247,14 +3808,12 @@
                 <w:lang w:eastAsia="en-GB"/>
               </w:rPr>
             </w:pPr>
-            <w:proofErr w:type="spellStart"/>
             <w:r>
               <w:rPr>
                 <w:lang w:eastAsia="en-GB"/>
               </w:rPr>
               <w:t>TotalLift</w:t>
             </w:r>
-            <w:proofErr w:type="spellEnd"/>
           </w:p>
         </w:tc>
       </w:tr>
@@ -4331,115 +3890,61 @@
           <w:i/>
           <w:lang w:eastAsia="en-GB"/>
         </w:rPr>
-        <w:t>[</w:t>
-      </w:r>
-      <w:proofErr w:type="gramStart"/>
+        <w:t>[subassembly][</w:t>
+      </w:r>
       <w:r>
         <w:rPr>
           <w:i/>
           <w:lang w:eastAsia="en-GB"/>
         </w:rPr>
-        <w:t>subassembly</w:t>
-      </w:r>
-      <w:proofErr w:type="gramEnd"/>
-      <w:r>
+        <w:t>DimensionName]_[DimensionType]_[unit]</w:t>
+      </w:r>
+    </w:p>
+    <w:p>
+      <w:pPr>
+        <w:jc w:val="both"/>
+        <w:rPr>
+          <w:lang w:eastAsia="en-GB"/>
+        </w:rPr>
+      </w:pPr>
+      <w:r>
+        <w:rPr>
+          <w:lang w:eastAsia="en-GB"/>
+        </w:rPr>
+        <w:t>For example,</w:t>
+      </w:r>
+    </w:p>
+    <w:p>
+      <w:pPr>
+        <w:jc w:val="both"/>
         <w:rPr>
           <w:i/>
           <w:lang w:eastAsia="en-GB"/>
         </w:rPr>
-        <w:t>][</w:t>
-      </w:r>
-      <w:proofErr w:type="spellStart"/>
+      </w:pPr>
       <w:r>
         <w:rPr>
           <w:i/>
           <w:lang w:eastAsia="en-GB"/>
         </w:rPr>
-        <w:t>DimensionName</w:t>
-      </w:r>
-      <w:proofErr w:type="spellEnd"/>
-      <w:r>
+        <w:t>wingSpan_Length_mm</w:t>
+      </w:r>
+    </w:p>
+    <w:p>
+      <w:pPr>
+        <w:jc w:val="both"/>
         <w:rPr>
           <w:i/>
           <w:lang w:eastAsia="en-GB"/>
         </w:rPr>
-        <w:t>]</w:t>
-      </w:r>
-      <w:proofErr w:type="gramStart"/>
+      </w:pPr>
       <w:r>
         <w:rPr>
           <w:i/>
           <w:lang w:eastAsia="en-GB"/>
         </w:rPr>
-        <w:t>_[</w:t>
-      </w:r>
-      <w:proofErr w:type="spellStart"/>
-      <w:proofErr w:type="gramEnd"/>
-      <w:r>
-        <w:rPr>
-          <w:i/>
-          <w:lang w:eastAsia="en-GB"/>
-        </w:rPr>
-        <w:t>DimensionType</w:t>
-      </w:r>
-      <w:proofErr w:type="spellEnd"/>
-      <w:r>
-        <w:rPr>
-          <w:i/>
-          <w:lang w:eastAsia="en-GB"/>
-        </w:rPr>
-        <w:t>]_[unit]</w:t>
-      </w:r>
-    </w:p>
-    <w:p>
-      <w:pPr>
-        <w:jc w:val="both"/>
-        <w:rPr>
-          <w:lang w:eastAsia="en-GB"/>
-        </w:rPr>
-      </w:pPr>
-      <w:r>
-        <w:rPr>
-          <w:lang w:eastAsia="en-GB"/>
-        </w:rPr>
-        <w:t>For example,</w:t>
-      </w:r>
-    </w:p>
-    <w:p>
-      <w:pPr>
-        <w:jc w:val="both"/>
-        <w:rPr>
-          <w:i/>
-          <w:lang w:eastAsia="en-GB"/>
-        </w:rPr>
-      </w:pPr>
-      <w:proofErr w:type="spellStart"/>
-      <w:r>
-        <w:rPr>
-          <w:i/>
-          <w:lang w:eastAsia="en-GB"/>
-        </w:rPr>
-        <w:t>wingSpan_Length_mm</w:t>
-      </w:r>
-      <w:proofErr w:type="spellEnd"/>
-    </w:p>
-    <w:p>
-      <w:pPr>
-        <w:jc w:val="both"/>
-        <w:rPr>
-          <w:i/>
-          <w:lang w:eastAsia="en-GB"/>
-        </w:rPr>
-      </w:pPr>
-      <w:proofErr w:type="spellStart"/>
-      <w:r>
-        <w:rPr>
-          <w:i/>
-          <w:lang w:eastAsia="en-GB"/>
-        </w:rPr>
         <w:t>wingMainSpar_InnerDiameter_mm</w:t>
       </w:r>
-      <w:proofErr w:type="spellEnd"/>
     </w:p>
     <w:p>
       <w:pPr>
@@ -4453,21 +3958,7 @@
         <w:rPr>
           <w:lang w:eastAsia="en-GB"/>
         </w:rPr>
-        <w:t xml:space="preserve">A.2. </w:t>
-      </w:r>
-      <w:proofErr w:type="gramStart"/>
-      <w:r>
-        <w:rPr>
-          <w:lang w:eastAsia="en-GB"/>
-        </w:rPr>
-        <w:t>Other</w:t>
-      </w:r>
-      <w:proofErr w:type="gramEnd"/>
-      <w:r>
-        <w:rPr>
-          <w:lang w:eastAsia="en-GB"/>
-        </w:rPr>
-        <w:t xml:space="preserve"> exceptions</w:t>
+        <w:t>A.2. Other exceptions</w:t>
       </w:r>
       <w:bookmarkEnd w:id="17"/>
     </w:p>
@@ -4595,21 +4086,12 @@
           <w:lang w:eastAsia="en-GB"/>
         </w:rPr>
       </w:pPr>
-      <w:proofErr w:type="gramStart"/>
       <w:r>
         <w:rPr>
           <w:b/>
           <w:lang w:eastAsia="en-GB"/>
         </w:rPr>
-        <w:t>cad</w:t>
-      </w:r>
-      <w:proofErr w:type="gramEnd"/>
-      <w:r>
-        <w:rPr>
-          <w:b/>
-          <w:lang w:eastAsia="en-GB"/>
-        </w:rPr>
-        <w:t xml:space="preserve">: </w:t>
+        <w:t xml:space="preserve">cad: </w:t>
       </w:r>
       <w:r>
         <w:rPr>
@@ -4735,43 +4217,18 @@
           <w:lang w:eastAsia="en-GB"/>
         </w:rPr>
       </w:pPr>
-      <w:proofErr w:type="spellStart"/>
-      <w:proofErr w:type="gramStart"/>
       <w:r>
         <w:rPr>
           <w:b/>
           <w:lang w:eastAsia="en-GB"/>
         </w:rPr>
-        <w:t>matlab</w:t>
-      </w:r>
-      <w:proofErr w:type="spellEnd"/>
-      <w:proofErr w:type="gramEnd"/>
-      <w:r>
-        <w:rPr>
-          <w:b/>
-          <w:lang w:eastAsia="en-GB"/>
-        </w:rPr>
-        <w:t>:</w:t>
-      </w:r>
-      <w:r>
-        <w:rPr>
-          <w:lang w:eastAsia="en-GB"/>
-        </w:rPr>
-        <w:t xml:space="preserve"> All </w:t>
-      </w:r>
-      <w:proofErr w:type="spellStart"/>
-      <w:r>
-        <w:rPr>
-          <w:lang w:eastAsia="en-GB"/>
-        </w:rPr>
-        <w:t>Matlab</w:t>
-      </w:r>
-      <w:proofErr w:type="spellEnd"/>
-      <w:r>
-        <w:rPr>
-          <w:lang w:eastAsia="en-GB"/>
-        </w:rPr>
-        <w:t xml:space="preserve"> files and folders, the run script and the ‘input_variables.txt’ and ‘input_iteration.txt’ text files.</w:t>
+        <w:t>matlab:</w:t>
+      </w:r>
+      <w:r>
+        <w:rPr>
+          <w:lang w:eastAsia="en-GB"/>
+        </w:rPr>
+        <w:t xml:space="preserve"> All Matlab files and folders, the run script and the ‘input_variables.txt’ and ‘input_iteration.txt’ text files.</w:t>
       </w:r>
     </w:p>
     <w:p>
@@ -4787,23 +4244,12 @@
           <w:lang w:eastAsia="en-GB"/>
         </w:rPr>
       </w:pPr>
-      <w:proofErr w:type="spellStart"/>
-      <w:proofErr w:type="gramStart"/>
       <w:r>
         <w:rPr>
           <w:b/>
           <w:lang w:eastAsia="en-GB"/>
         </w:rPr>
-        <w:t>fileio</w:t>
-      </w:r>
-      <w:proofErr w:type="spellEnd"/>
-      <w:proofErr w:type="gramEnd"/>
-      <w:r>
-        <w:rPr>
-          <w:b/>
-          <w:lang w:eastAsia="en-GB"/>
-        </w:rPr>
-        <w:t xml:space="preserve">: </w:t>
+        <w:t xml:space="preserve">fileio: </w:t>
       </w:r>
       <w:r>
         <w:rPr>
@@ -4825,7 +4271,6 @@
           <w:lang w:eastAsia="en-GB"/>
         </w:rPr>
       </w:pPr>
-      <w:proofErr w:type="gramStart"/>
       <w:r>
         <w:rPr>
           <w:b/>
@@ -4834,7 +4279,6 @@
         <w:lastRenderedPageBreak/>
         <w:t>interface</w:t>
       </w:r>
-      <w:proofErr w:type="gramEnd"/>
       <w:r>
         <w:rPr>
           <w:b/>
@@ -4846,21 +4290,7 @@
         <w:rPr>
           <w:lang w:eastAsia="en-GB"/>
         </w:rPr>
-        <w:t xml:space="preserve">All functions associated with user and </w:t>
-      </w:r>
-      <w:proofErr w:type="spellStart"/>
-      <w:r>
-        <w:rPr>
-          <w:lang w:eastAsia="en-GB"/>
-        </w:rPr>
-        <w:t>Solidworks</w:t>
-      </w:r>
-      <w:proofErr w:type="spellEnd"/>
-      <w:r>
-        <w:rPr>
-          <w:lang w:eastAsia="en-GB"/>
-        </w:rPr>
-        <w:t xml:space="preserve"> interface (except where involving file I/O).</w:t>
+        <w:t>All functions associated with user and Solidworks interface (except where involving file I/O).</w:t>
       </w:r>
     </w:p>
     <w:p>
@@ -4876,7 +4306,6 @@
           <w:lang w:eastAsia="en-GB"/>
         </w:rPr>
       </w:pPr>
-      <w:proofErr w:type="gramStart"/>
       <w:r>
         <w:rPr>
           <w:b/>
@@ -4884,7 +4313,6 @@
         </w:rPr>
         <w:t>ops</w:t>
       </w:r>
-      <w:proofErr w:type="gramEnd"/>
       <w:r>
         <w:rPr>
           <w:b/>
@@ -4912,7 +4340,6 @@
           <w:lang w:eastAsia="en-GB"/>
         </w:rPr>
       </w:pPr>
-      <w:proofErr w:type="gramStart"/>
       <w:r>
         <w:rPr>
           <w:b/>
@@ -4920,7 +4347,6 @@
         </w:rPr>
         <w:t>results</w:t>
       </w:r>
-      <w:proofErr w:type="gramEnd"/>
       <w:r>
         <w:rPr>
           <w:b/>
@@ -4948,7 +4374,6 @@
           <w:lang w:eastAsia="en-GB"/>
         </w:rPr>
       </w:pPr>
-      <w:proofErr w:type="gramStart"/>
       <w:r>
         <w:rPr>
           <w:b/>
@@ -4956,7 +4381,6 @@
         </w:rPr>
         <w:t>tools</w:t>
       </w:r>
-      <w:proofErr w:type="gramEnd"/>
       <w:r>
         <w:rPr>
           <w:b/>
@@ -4968,21 +4392,7 @@
         <w:rPr>
           <w:lang w:eastAsia="en-GB"/>
         </w:rPr>
-        <w:t xml:space="preserve">Tools used to alter the </w:t>
-      </w:r>
-      <w:proofErr w:type="spellStart"/>
-      <w:r>
-        <w:rPr>
-          <w:lang w:eastAsia="en-GB"/>
-        </w:rPr>
-        <w:t>Solidworks</w:t>
-      </w:r>
-      <w:proofErr w:type="spellEnd"/>
-      <w:r>
-        <w:rPr>
-          <w:lang w:eastAsia="en-GB"/>
-        </w:rPr>
-        <w:t xml:space="preserve"> assembly, or run any relevant calculations.</w:t>
+        <w:t>Tools used to alter the Solidworks assembly, or run any relevant calculations.</w:t>
       </w:r>
     </w:p>
     <w:p>
@@ -4998,7 +4408,6 @@
           <w:lang w:eastAsia="en-GB"/>
         </w:rPr>
       </w:pPr>
-      <w:proofErr w:type="gramStart"/>
       <w:r>
         <w:rPr>
           <w:b/>
@@ -5006,7 +4415,6 @@
         </w:rPr>
         <w:t>unused</w:t>
       </w:r>
-      <w:proofErr w:type="gramEnd"/>
       <w:r>
         <w:rPr>
           <w:b/>
@@ -5050,35 +4458,7 @@
         <w:rPr>
           <w:lang w:eastAsia="en-GB"/>
         </w:rPr>
-        <w:t xml:space="preserve">a </w:t>
-      </w:r>
-      <w:proofErr w:type="spellStart"/>
-      <w:r>
-        <w:rPr>
-          <w:lang w:eastAsia="en-GB"/>
-        </w:rPr>
-        <w:t>Solidworks</w:t>
-      </w:r>
-      <w:proofErr w:type="spellEnd"/>
-      <w:r>
-        <w:rPr>
-          <w:lang w:eastAsia="en-GB"/>
-        </w:rPr>
-        <w:t xml:space="preserve"> equation file titled as ‘[assembly</w:t>
-      </w:r>
-      <w:proofErr w:type="gramStart"/>
-      <w:r>
-        <w:rPr>
-          <w:lang w:eastAsia="en-GB"/>
-        </w:rPr>
-        <w:t>]_</w:t>
-      </w:r>
-      <w:proofErr w:type="gramEnd"/>
-      <w:r>
-        <w:rPr>
-          <w:lang w:eastAsia="en-GB"/>
-        </w:rPr>
-        <w:t>equations.txt’. Each folder also contains an ‘old’ folder, for storing previous versions of parts.</w:t>
+        <w:t>a Solidworks equation file titled as ‘[assembly]_equations.txt’. Each folder also contains an ‘old’ folder, for storing previous versions of parts.</w:t>
       </w:r>
       <w:r>
         <w:rPr>
@@ -5111,21 +4491,12 @@
           <w:lang w:eastAsia="en-GB"/>
         </w:rPr>
       </w:pPr>
-      <w:proofErr w:type="spellStart"/>
-      <w:r>
-        <w:rPr>
-          <w:lang w:eastAsia="en-GB"/>
-        </w:rPr>
-        <w:t>Matlab</w:t>
-      </w:r>
-      <w:proofErr w:type="spellEnd"/>
-      <w:r>
-        <w:rPr>
-          <w:lang w:eastAsia="en-GB"/>
-        </w:rPr>
-        <w:t xml:space="preserve"> functions are not versioned as this is handled through Git, however if a working function is removed from the software it should be moved to the ‘unused’ folder. All functions should be named as they are in the code (e.g. </w:t>
-      </w:r>
-      <w:proofErr w:type="spellStart"/>
+      <w:r>
+        <w:rPr>
+          <w:lang w:eastAsia="en-GB"/>
+        </w:rPr>
+        <w:t xml:space="preserve">Matlab functions are not versioned as this is handled through Git, however if a working function is removed from the software it should be moved to the ‘unused’ folder. All functions should be named as they are in the code (e.g. </w:t>
+      </w:r>
       <w:r>
         <w:rPr>
           <w:lang w:eastAsia="en-GB"/>
@@ -5136,23 +4507,14 @@
         <w:rPr>
           <w:lang w:eastAsia="en-GB"/>
         </w:rPr>
-        <w:t>.m</w:t>
-      </w:r>
-      <w:proofErr w:type="spellEnd"/>
-      <w:r>
-        <w:rPr>
-          <w:lang w:eastAsia="en-GB"/>
-        </w:rPr>
-        <w:t xml:space="preserve"> for the function </w:t>
-      </w:r>
-      <w:proofErr w:type="spellStart"/>
+        <w:t xml:space="preserve">.m for the function </w:t>
+      </w:r>
       <w:r>
         <w:rPr>
           <w:lang w:eastAsia="en-GB"/>
         </w:rPr>
         <w:t>ReadDimensions</w:t>
       </w:r>
-      <w:proofErr w:type="spellEnd"/>
       <w:r>
         <w:rPr>
           <w:lang w:eastAsia="en-GB"/>
@@ -5171,21 +4533,7 @@
         <w:rPr>
           <w:lang w:eastAsia="en-GB"/>
         </w:rPr>
-        <w:t xml:space="preserve">CAD files should be titled in the following ‘lower </w:t>
-      </w:r>
-      <w:proofErr w:type="spellStart"/>
-      <w:r>
-        <w:rPr>
-          <w:lang w:eastAsia="en-GB"/>
-        </w:rPr>
-        <w:t>CamelCase</w:t>
-      </w:r>
-      <w:proofErr w:type="spellEnd"/>
-      <w:r>
-        <w:rPr>
-          <w:lang w:eastAsia="en-GB"/>
-        </w:rPr>
-        <w:t>’ format.</w:t>
+        <w:t>CAD files should be titled in the following ‘lower CamelCase’ format.</w:t>
       </w:r>
     </w:p>
     <w:p>
@@ -5201,208 +4549,140 @@
           <w:i/>
           <w:lang w:eastAsia="en-GB"/>
         </w:rPr>
-        <w:t>[</w:t>
-      </w:r>
-      <w:proofErr w:type="gramStart"/>
+        <w:t>[subassembly][</w:t>
+      </w:r>
       <w:r>
         <w:rPr>
           <w:i/>
           <w:lang w:eastAsia="en-GB"/>
         </w:rPr>
-        <w:t>subassembly</w:t>
-      </w:r>
-      <w:proofErr w:type="gramEnd"/>
-      <w:r>
+        <w:t>PartName]_v[x.y]</w:t>
+      </w:r>
+    </w:p>
+    <w:p>
+      <w:pPr>
+        <w:jc w:val="both"/>
+        <w:rPr>
+          <w:lang w:eastAsia="en-GB"/>
+        </w:rPr>
+      </w:pPr>
+      <w:r>
+        <w:rPr>
+          <w:lang w:eastAsia="en-GB"/>
+        </w:rPr>
+        <w:t>W</w:t>
+      </w:r>
+      <w:r>
+        <w:rPr>
+          <w:lang w:eastAsia="en-GB"/>
+        </w:rPr>
+        <w:t>ith x corresponding to the aircraft version and y corresponding to the part version</w:t>
+      </w:r>
+      <w:r>
+        <w:rPr>
+          <w:lang w:eastAsia="en-GB"/>
+        </w:rPr>
+        <w:t xml:space="preserve">. </w:t>
+      </w:r>
+      <w:r>
+        <w:rPr>
+          <w:lang w:eastAsia="en-GB"/>
+        </w:rPr>
+        <w:t xml:space="preserve">The aircraft version does not include the letter sub-version. </w:t>
+      </w:r>
+      <w:r>
+        <w:rPr>
+          <w:lang w:eastAsia="en-GB"/>
+        </w:rPr>
+        <w:t>For example:</w:t>
+      </w:r>
+    </w:p>
+    <w:p>
+      <w:pPr>
+        <w:jc w:val="both"/>
         <w:rPr>
           <w:i/>
           <w:lang w:eastAsia="en-GB"/>
         </w:rPr>
-        <w:t>][</w:t>
-      </w:r>
-      <w:proofErr w:type="spellStart"/>
+      </w:pPr>
       <w:r>
         <w:rPr>
           <w:i/>
           <w:lang w:eastAsia="en-GB"/>
         </w:rPr>
-        <w:t>PartName</w:t>
-      </w:r>
-      <w:proofErr w:type="spellEnd"/>
-      <w:r>
+        <w:t>wingAirfoilRib_v1.1</w:t>
+      </w:r>
+    </w:p>
+    <w:p>
+      <w:pPr>
+        <w:jc w:val="both"/>
+        <w:rPr>
+          <w:lang w:eastAsia="en-GB"/>
+        </w:rPr>
+      </w:pPr>
+      <w:r>
+        <w:rPr>
+          <w:lang w:eastAsia="en-GB"/>
+        </w:rPr>
+        <w:t>See Appendix A for how to title dimensions corresponding to each part.</w:t>
+      </w:r>
+    </w:p>
+    <w:p>
+      <w:pPr>
+        <w:jc w:val="both"/>
+        <w:rPr>
+          <w:lang w:eastAsia="en-GB"/>
+        </w:rPr>
+      </w:pPr>
+      <w:r>
+        <w:rPr>
+          <w:lang w:eastAsia="en-GB"/>
+        </w:rPr>
+        <w:t>Assemblies should be simply titled as follows.</w:t>
+      </w:r>
+    </w:p>
+    <w:p>
+      <w:pPr>
+        <w:jc w:val="both"/>
         <w:rPr>
           <w:i/>
           <w:lang w:eastAsia="en-GB"/>
         </w:rPr>
-        <w:t>]_</w:t>
-      </w:r>
-      <w:proofErr w:type="gramStart"/>
+      </w:pPr>
       <w:r>
         <w:rPr>
           <w:i/>
           <w:lang w:eastAsia="en-GB"/>
         </w:rPr>
-        <w:t>v[</w:t>
-      </w:r>
-      <w:proofErr w:type="spellStart"/>
-      <w:proofErr w:type="gramEnd"/>
+        <w:t xml:space="preserve"> [</w:t>
+      </w:r>
       <w:r>
         <w:rPr>
           <w:i/>
           <w:lang w:eastAsia="en-GB"/>
         </w:rPr>
-        <w:t>x.y</w:t>
-      </w:r>
-      <w:proofErr w:type="spellEnd"/>
+        <w:t>s</w:t>
+      </w:r>
       <w:r>
         <w:rPr>
           <w:i/>
           <w:lang w:eastAsia="en-GB"/>
         </w:rPr>
-        <w:t>]</w:t>
-      </w:r>
-    </w:p>
-    <w:p>
-      <w:pPr>
-        <w:jc w:val="both"/>
-        <w:rPr>
-          <w:lang w:eastAsia="en-GB"/>
-        </w:rPr>
-      </w:pPr>
-      <w:r>
-        <w:rPr>
-          <w:lang w:eastAsia="en-GB"/>
-        </w:rPr>
-        <w:t>W</w:t>
-      </w:r>
-      <w:r>
-        <w:rPr>
-          <w:lang w:eastAsia="en-GB"/>
-        </w:rPr>
-        <w:t>ith x corresponding to the aircraft version and y corresponding to the part version</w:t>
-      </w:r>
-      <w:r>
-        <w:rPr>
-          <w:lang w:eastAsia="en-GB"/>
-        </w:rPr>
-        <w:t xml:space="preserve">. </w:t>
-      </w:r>
-      <w:r>
-        <w:rPr>
-          <w:lang w:eastAsia="en-GB"/>
-        </w:rPr>
-        <w:t xml:space="preserve">The aircraft version does not include the letter sub-version. </w:t>
-      </w:r>
-      <w:r>
-        <w:rPr>
-          <w:lang w:eastAsia="en-GB"/>
-        </w:rPr>
-        <w:t>For example:</w:t>
-      </w:r>
-    </w:p>
-    <w:p>
-      <w:pPr>
-        <w:jc w:val="both"/>
+        <w:t>ubassembly]</w:t>
+      </w:r>
+      <w:r>
         <w:rPr>
           <w:i/>
           <w:lang w:eastAsia="en-GB"/>
         </w:rPr>
-      </w:pPr>
+        <w:t>Assem</w:t>
+      </w:r>
       <w:r>
         <w:rPr>
           <w:i/>
           <w:lang w:eastAsia="en-GB"/>
         </w:rPr>
-        <w:t>wingAirfoilRib_v1.1</w:t>
-      </w:r>
-    </w:p>
-    <w:p>
-      <w:pPr>
-        <w:jc w:val="both"/>
-        <w:rPr>
-          <w:lang w:eastAsia="en-GB"/>
-        </w:rPr>
-      </w:pPr>
-      <w:r>
-        <w:rPr>
-          <w:lang w:eastAsia="en-GB"/>
-        </w:rPr>
-        <w:t>See Appendix A for how to title dimensions corresponding to each part.</w:t>
-      </w:r>
-    </w:p>
-    <w:p>
-      <w:pPr>
-        <w:jc w:val="both"/>
-        <w:rPr>
-          <w:lang w:eastAsia="en-GB"/>
-        </w:rPr>
-      </w:pPr>
-      <w:r>
-        <w:rPr>
-          <w:lang w:eastAsia="en-GB"/>
-        </w:rPr>
-        <w:t>Assemblies should be simply titled as follows.</w:t>
-      </w:r>
-    </w:p>
-    <w:p>
-      <w:pPr>
-        <w:jc w:val="both"/>
-        <w:rPr>
-          <w:i/>
-          <w:lang w:eastAsia="en-GB"/>
-        </w:rPr>
-      </w:pPr>
-      <w:r>
-        <w:rPr>
-          <w:i/>
-          <w:lang w:eastAsia="en-GB"/>
-        </w:rPr>
-        <w:t xml:space="preserve"> [</w:t>
-      </w:r>
-      <w:proofErr w:type="gramStart"/>
-      <w:r>
-        <w:rPr>
-          <w:i/>
-          <w:lang w:eastAsia="en-GB"/>
-        </w:rPr>
-        <w:t>s</w:t>
-      </w:r>
-      <w:r>
-        <w:rPr>
-          <w:i/>
-          <w:lang w:eastAsia="en-GB"/>
-        </w:rPr>
-        <w:t>ubassembly</w:t>
-      </w:r>
-      <w:proofErr w:type="gramEnd"/>
-      <w:r>
-        <w:rPr>
-          <w:i/>
-          <w:lang w:eastAsia="en-GB"/>
-        </w:rPr>
-        <w:t>]</w:t>
-      </w:r>
-      <w:proofErr w:type="spellStart"/>
-      <w:r>
-        <w:rPr>
-          <w:i/>
-          <w:lang w:eastAsia="en-GB"/>
-        </w:rPr>
-        <w:t>Assem</w:t>
-      </w:r>
-      <w:r>
-        <w:rPr>
-          <w:i/>
-          <w:lang w:eastAsia="en-GB"/>
-        </w:rPr>
-        <w:t>_v</w:t>
-      </w:r>
-      <w:proofErr w:type="spellEnd"/>
-      <w:r>
-        <w:rPr>
-          <w:i/>
-          <w:lang w:eastAsia="en-GB"/>
-        </w:rPr>
-        <w:t>[x]</w:t>
+        <w:t>_v[x]</w:t>
       </w:r>
     </w:p>
     <w:p>
@@ -5532,7 +4812,7 @@
           <w:rPr>
             <w:noProof/>
           </w:rPr>
-          <w:t>8</w:t>
+          <w:t>2</w:t>
         </w:r>
         <w:r>
           <w:rPr>
@@ -8677,6 +7957,36 @@
       <w:u w:val="single"/>
     </w:rPr>
   </w:style>
+  <w:style w:type="paragraph" w:styleId="BalloonText">
+    <w:name w:val="Balloon Text"/>
+    <w:basedOn w:val="Normal"/>
+    <w:link w:val="BalloonTextChar"/>
+    <w:uiPriority w:val="99"/>
+    <w:semiHidden/>
+    <w:unhideWhenUsed/>
+    <w:rsid w:val="009F659A"/>
+    <w:pPr>
+      <w:spacing w:after="0" w:line="240" w:lineRule="auto"/>
+    </w:pPr>
+    <w:rPr>
+      <w:rFonts w:ascii="Segoe UI" w:hAnsi="Segoe UI" w:cs="Segoe UI"/>
+      <w:sz w:val="18"/>
+      <w:szCs w:val="18"/>
+    </w:rPr>
+  </w:style>
+  <w:style w:type="character" w:customStyle="1" w:styleId="BalloonTextChar">
+    <w:name w:val="Balloon Text Char"/>
+    <w:basedOn w:val="DefaultParagraphFont"/>
+    <w:link w:val="BalloonText"/>
+    <w:uiPriority w:val="99"/>
+    <w:semiHidden/>
+    <w:rsid w:val="009F659A"/>
+    <w:rPr>
+      <w:rFonts w:ascii="Segoe UI" w:hAnsi="Segoe UI" w:cs="Segoe UI"/>
+      <w:sz w:val="18"/>
+      <w:szCs w:val="18"/>
+    </w:rPr>
+  </w:style>
 </w:styles>
 </file>
 
@@ -8965,7 +8275,7 @@
 </file>
 
 <file path=customXml/itemProps2.xml><?xml version="1.0" encoding="utf-8"?>
-<ds:datastoreItem xmlns:ds="http://schemas.openxmlformats.org/officeDocument/2006/customXml" ds:itemID="{8347F2DA-37B2-4F7E-AEC0-6B798F9ED71F}">
+<ds:datastoreItem xmlns:ds="http://schemas.openxmlformats.org/officeDocument/2006/customXml" ds:itemID="{B070EC46-51B7-42B2-9585-A2913B632FC8}">
   <ds:schemaRefs>
     <ds:schemaRef ds:uri="http://schemas.openxmlformats.org/officeDocument/2006/bibliography"/>
   </ds:schemaRefs>

</xml_diff>